<commit_message>
huyvx update data file
</commit_message>
<xml_diff>
--- a/GoldPriceOfficial.docx
+++ b/GoldPriceOfficial.docx
@@ -285,7 +285,7 @@
           <w:sz w:val="40"/>
           <w:szCs w:val="40"/>
         </w:rPr>
-        <w:t xml:space="preserve">BẰNG CÁC THUẬT TOÁN HỒI QUY TUYẾN TÍNH, </w:t>
+        <w:t>BẰNG CÁC THUẬT TOÁN HỒI QUY</w:t>
       </w:r>
     </w:p>
     <w:p>
@@ -305,8 +305,17 @@
           <w:b/>
           <w:sz w:val="40"/>
           <w:szCs w:val="40"/>
-        </w:rPr>
-        <w:t xml:space="preserve">HỒI QUY LASSO, </w:t>
+          <w:lang w:val="en-US"/>
+        </w:rPr>
+        <w:t>VÀ</w:t>
+      </w:r>
+      <w:r>
+        <w:rPr>
+          <w:b/>
+          <w:sz w:val="40"/>
+          <w:szCs w:val="40"/>
+        </w:rPr>
+        <w:t xml:space="preserve"> </w:t>
       </w:r>
       <w:r>
         <w:rPr>
@@ -1970,27 +1979,7 @@
             <w:szCs w:val="28"/>
             <w:lang w:val="en-US"/>
           </w:rPr>
-          <w:t>Lý do ch</w:t>
-        </w:r>
-        <w:r>
-          <w:rPr>
-            <w:rStyle w:val="Hyperlink"/>
-            <w:noProof/>
-            <w:sz w:val="28"/>
-            <w:szCs w:val="28"/>
-            <w:lang w:val="en-US"/>
-          </w:rPr>
-          <w:t>ọ</w:t>
-        </w:r>
-        <w:r>
-          <w:rPr>
-            <w:rStyle w:val="Hyperlink"/>
-            <w:noProof/>
-            <w:sz w:val="28"/>
-            <w:szCs w:val="28"/>
-            <w:lang w:val="en-US"/>
-          </w:rPr>
-          <w:t>n nền tảng Render</w:t>
+          <w:t>Lý do chọn nền tảng Render</w:t>
         </w:r>
         <w:r>
           <w:rPr>
@@ -5201,7 +5190,19 @@
           <w:rPr>
             <w:rStyle w:val="Hyperlink"/>
           </w:rPr>
-          <w:t>Hồi quy tuyến tính.</w:t>
+          <w:t>Hồi qu</w:t>
+        </w:r>
+        <w:r>
+          <w:rPr>
+            <w:rStyle w:val="Hyperlink"/>
+          </w:rPr>
+          <w:t>y</w:t>
+        </w:r>
+        <w:r>
+          <w:rPr>
+            <w:rStyle w:val="Hyperlink"/>
+          </w:rPr>
+          <w:t xml:space="preserve"> tuyến tính.</w:t>
         </w:r>
         <w:r>
           <w:rPr>
@@ -9777,17 +9778,7 @@
           <w:lang w:val="en-US"/>
           <w14:ligatures w14:val="standardContextual"/>
         </w:rPr>
-        <w:t xml:space="preserve">git remote add origin </w:t>
-      </w:r>
-      <w:r>
-        <w:rPr>
-          <w:rFonts w:ascii="Courier New" w:eastAsiaTheme="minorHAnsi" w:hAnsi="Courier New" w:cs="Courier New"/>
-          <w:sz w:val="28"/>
-          <w:szCs w:val="28"/>
-          <w:lang w:val="en-US"/>
-          <w14:ligatures w14:val="standardContextual"/>
-        </w:rPr>
-        <w:t>https://github.com/XuanHuyVu/gold-price-forecast-ML.git</w:t>
+        <w:t>git remote add origin https://github.com/XuanHuyVu/gold-price-forecast-ML.git</w:t>
       </w:r>
     </w:p>
     <w:p>
@@ -11882,23 +11873,7 @@
             <w:sz w:val="28"/>
             <w:lang w:val="en-US"/>
           </w:rPr>
-          <w:t>https://goldpricenhom4.onr</w:t>
-        </w:r>
-        <w:r>
-          <w:rPr>
-            <w:rStyle w:val="Hyperlink"/>
-            <w:sz w:val="28"/>
-            <w:lang w:val="en-US"/>
-          </w:rPr>
-          <w:t>e</w:t>
-        </w:r>
-        <w:r>
-          <w:rPr>
-            <w:rStyle w:val="Hyperlink"/>
-            <w:sz w:val="28"/>
-            <w:lang w:val="en-US"/>
-          </w:rPr>
-          <w:t>nder.com</w:t>
+          <w:t>https://goldpricenhom4.onrender.com</w:t>
         </w:r>
       </w:hyperlink>
       <w:r>
@@ -13356,26 +13331,15 @@
         </w:rPr>
         <w:t xml:space="preserve">Xử lý ngôn ngữ tự </w:t>
       </w:r>
-      <w:proofErr w:type="gramStart"/>
-      <w:r>
-        <w:rPr>
-          <w:b/>
-          <w:bCs/>
-          <w:sz w:val="28"/>
-          <w:lang w:val="en-US"/>
-        </w:rPr>
-        <w:t xml:space="preserve">nhiên </w:t>
-      </w:r>
-      <w:r>
-        <w:rPr>
-          <w:b/>
-          <w:bCs/>
-          <w:sz w:val="28"/>
-          <w:lang w:val="en-US"/>
-        </w:rPr>
-        <w:t>:</w:t>
-      </w:r>
-      <w:proofErr w:type="gramEnd"/>
+      <w:r>
+        <w:rPr>
+          <w:b/>
+          <w:bCs/>
+          <w:sz w:val="28"/>
+          <w:lang w:val="en-US"/>
+        </w:rPr>
+        <w:t>nhiên:</w:t>
+      </w:r>
       <w:r>
         <w:rPr>
           <w:sz w:val="28"/>
@@ -13619,15 +13583,13 @@
         </w:rPr>
         <w:t xml:space="preserve">Máy học thông qua tương tác với môi trường và đưa ra các hành động để tối ưu hóa phần thưởng tổng </w:t>
       </w:r>
-      <w:proofErr w:type="gramStart"/>
-      <w:r>
-        <w:rPr>
-          <w:sz w:val="28"/>
-          <w:szCs w:val="28"/>
-        </w:rPr>
-        <w:t>thể.Dựa</w:t>
-      </w:r>
-      <w:proofErr w:type="gramEnd"/>
+      <w:r>
+        <w:rPr>
+          <w:sz w:val="28"/>
+          <w:szCs w:val="28"/>
+        </w:rPr>
+        <w:t>thể. Dựa</w:t>
+      </w:r>
       <w:r>
         <w:rPr>
           <w:sz w:val="28"/>

</xml_diff>